<commit_message>
tegnap jegyzőkönyv + apró módosítások a kiolgozáson
</commit_message>
<xml_diff>
--- a/Dokumentáció/Kidolgozási dokumentáció.docx
+++ b/Dokumentáció/Kidolgozási dokumentáció.docx
@@ -52,19 +52,7 @@
           <w:szCs w:val="44"/>
           <w:u w:val="thick"/>
         </w:rPr>
-        <w:t>D</w:t>
-      </w:r>
-      <w:bookmarkStart w:id="0" w:name="_GoBack"/>
-      <w:bookmarkEnd w:id="0"/>
-      <w:r>
-        <w:rPr>
-          <w:rFonts w:cstheme="minorHAnsi"/>
-          <w:b/>
-          <w:sz w:val="44"/>
-          <w:szCs w:val="44"/>
-          <w:u w:val="thick"/>
-        </w:rPr>
-        <w:t>MIN</w:t>
+        <w:t>DMIN</w:t>
       </w:r>
     </w:p>
     <w:p>
@@ -94,6 +82,8 @@
           <w:szCs w:val="24"/>
         </w:rPr>
       </w:pPr>
+      <w:bookmarkStart w:id="0" w:name="_GoBack"/>
+      <w:bookmarkEnd w:id="0"/>
       <w:r>
         <w:rPr>
           <w:i/>
@@ -239,7 +229,43 @@
           <w:szCs w:val="36"/>
           <w:u w:val="single"/>
         </w:rPr>
-        <w:t>megrenelő ígényei</w:t>
+        <w:t>megren</w:t>
+      </w:r>
+      <w:r>
+        <w:rPr>
+          <w:b/>
+          <w:sz w:val="32"/>
+          <w:szCs w:val="36"/>
+          <w:u w:val="single"/>
+        </w:rPr>
+        <w:t>d</w:t>
+      </w:r>
+      <w:r>
+        <w:rPr>
+          <w:b/>
+          <w:sz w:val="32"/>
+          <w:szCs w:val="36"/>
+          <w:u w:val="single"/>
+        </w:rPr>
+        <w:t>elő</w:t>
+      </w:r>
+      <w:r>
+        <w:rPr>
+          <w:b/>
+          <w:sz w:val="32"/>
+          <w:szCs w:val="36"/>
+          <w:u w:val="single"/>
+        </w:rPr>
+        <w:t xml:space="preserve"> i</w:t>
+      </w:r>
+      <w:r>
+        <w:rPr>
+          <w:b/>
+          <w:sz w:val="32"/>
+          <w:szCs w:val="36"/>
+          <w:u w:val="single"/>
+        </w:rPr>
+        <w:t>gényei</w:t>
       </w:r>
     </w:p>
     <w:p>
@@ -284,46 +310,34 @@
         <w:t>szerben</w:t>
       </w:r>
       <w:r>
-        <w:t>, a korábbi turnusok törlésére statisztikai okokból nincs lehetőség, de a turnus adata</w:t>
-      </w:r>
-      <w:r>
-        <w:t>i</w:t>
-      </w:r>
-      <w:r>
-        <w:t>nak módosítása lehetséges. A turnus létrehozása után szükség van</w:t>
-      </w:r>
-      <w:r>
-        <w:t xml:space="preserve"> a táborban éppen rendelk</w:t>
-      </w:r>
-      <w:r>
-        <w:t>e</w:t>
-      </w:r>
-      <w:r>
-        <w:t>zésre álló lakhelyek</w:t>
+        <w:t>, a korábbi turnusok törlésére</w:t>
+      </w:r>
+      <w:r>
+        <w:t xml:space="preserve"> a későbbi</w:t>
+      </w:r>
+      <w:r>
+        <w:t xml:space="preserve"> sta</w:t>
+      </w:r>
+      <w:r>
+        <w:t>tisztikák készítése céljából</w:t>
+      </w:r>
+      <w:r>
+        <w:t xml:space="preserve"> nincs lehetőség, de a turnus adatainak módosítása lehetséges. A turnus létrehozása után szükség van</w:t>
+      </w:r>
+      <w:r>
+        <w:t xml:space="preserve"> a tábo</w:t>
+      </w:r>
+      <w:r>
+        <w:t>r</w:t>
+      </w:r>
+      <w:r>
+        <w:t>ban éppen rendelkezésre álló lakhelyek</w:t>
       </w:r>
       <w:r>
         <w:t xml:space="preserve"> (házak, szobák)</w:t>
       </w:r>
       <w:r>
-        <w:t xml:space="preserve"> felvitele</w:t>
-      </w:r>
-      <w:r>
-        <w:t>, illetve a már felvittek módo</w:t>
-      </w:r>
-      <w:r>
-        <w:t>s</w:t>
-      </w:r>
-      <w:r>
-        <w:t>ítása/törlése</w:t>
-      </w:r>
-      <w:r>
-        <w:t>, ehhez még további segítséget nyújt a lakh</w:t>
-      </w:r>
-      <w:r>
-        <w:t>elyek grafikus megjelenítése is</w:t>
-      </w:r>
-      <w:r>
-        <w:t>.</w:t>
+        <w:t xml:space="preserve"> felvitele.</w:t>
       </w:r>
       <w:r>
         <w:t xml:space="preserve"> </w:t>
@@ -375,13 +389,7 @@
         <w:t>e</w:t>
       </w:r>
       <w:r>
-        <w:t>vesebb táborozó érkezik egy o</w:t>
-      </w:r>
-      <w:r>
-        <w:t>r</w:t>
-      </w:r>
-      <w:r>
-        <w:t>szágból)</w:t>
+        <w:t>vesebb táborozó érkezik egy országból)</w:t>
       </w:r>
       <w:r>
         <w:t>.</w:t>
@@ -394,13 +402,7 @@
         <w:jc w:val="both"/>
       </w:pPr>
       <w:r>
-        <w:t>Az ifjúsági v</w:t>
-      </w:r>
-      <w:r>
-        <w:t>e</w:t>
-      </w:r>
-      <w:r>
-        <w:t>zetők feladata a táborozók adatainak bevitele a rendszerbe (kézzel, vagy már meglévő fájlból</w:t>
+        <w:t>Az ifjúsági vezetők feladata a táborozók adatainak bevitele a rendszerbe (kézzel, vagy már meglévő fájlból</w:t>
       </w:r>
       <w:r>
         <w:t xml:space="preserve"> </w:t>
@@ -427,22 +429,10 @@
         <w:t>.</w:t>
       </w:r>
       <w:r>
-        <w:t xml:space="preserve"> Ha szükséges az ifjúsági v</w:t>
-      </w:r>
-      <w:r>
-        <w:t>e</w:t>
-      </w:r>
-      <w:r>
-        <w:t>zető módosíthat, vagy eltávo</w:t>
-      </w:r>
-      <w:r>
-        <w:t>líthat táb</w:t>
-      </w:r>
-      <w:r>
-        <w:t>o</w:t>
-      </w:r>
-      <w:r>
-        <w:t>rozó</w:t>
+        <w:t xml:space="preserve"> Ha szükséges az ifjúsági vezető módosíthat, vagy eltávo</w:t>
+      </w:r>
+      <w:r>
+        <w:t>líthat táborozó</w:t>
       </w:r>
       <w:r>
         <w:t>ka</w:t>
@@ -679,16 +669,7 @@
           <w:sz w:val="18"/>
           <w:szCs w:val="18"/>
         </w:rPr>
-        <w:t>A</w:t>
-      </w:r>
-      <w:r>
-        <w:rPr>
-          <w:b/>
-          <w:color w:val="00B0F0"/>
-          <w:sz w:val="18"/>
-          <w:szCs w:val="18"/>
-        </w:rPr>
-        <w:t>lrendszerek és függőségeik</w:t>
+        <w:t>Alrendszerek és függőségeik</w:t>
       </w:r>
     </w:p>
     <w:p>
@@ -963,16 +944,7 @@
         <w:jc w:val="both"/>
       </w:pPr>
       <w:r>
-        <w:t xml:space="preserve">A különböző </w:t>
-      </w:r>
-      <w:r>
-        <w:t>csoportok</w:t>
-      </w:r>
-      <w:r>
-        <w:t xml:space="preserve"> más jog-, és funkció-körrel rendelkeznek.</w:t>
-      </w:r>
-      <w:r>
-        <w:t xml:space="preserve"> Az egyes aktorok által használt funkciókat a következő ábrák szemléltetik.</w:t>
+        <w:t>A különböző csoportok más jog-, és funkció-körrel rendelkeznek. Az egyes aktorok által használt funkciókat a következő ábrák szemléltetik.</w:t>
       </w:r>
     </w:p>
     <w:p>
@@ -1277,25 +1249,7 @@
           <w:sz w:val="18"/>
           <w:szCs w:val="18"/>
         </w:rPr>
-        <w:t xml:space="preserve">A Táborvezető aktor </w:t>
-      </w:r>
-      <w:r>
-        <w:rPr>
-          <w:b/>
-          <w:color w:val="00B0F0"/>
-          <w:sz w:val="18"/>
-          <w:szCs w:val="18"/>
-        </w:rPr>
-        <w:t>ház-</w:t>
-      </w:r>
-      <w:r>
-        <w:rPr>
-          <w:b/>
-          <w:color w:val="00B0F0"/>
-          <w:sz w:val="18"/>
-          <w:szCs w:val="18"/>
-        </w:rPr>
-        <w:t>kezelési funkciói</w:t>
+        <w:t>A Táborvezető aktor ház-kezelési funkciói</w:t>
       </w:r>
     </w:p>
     <w:p>
@@ -1501,25 +1455,7 @@
           <w:sz w:val="18"/>
           <w:szCs w:val="18"/>
         </w:rPr>
-        <w:t xml:space="preserve">A Táborvezető aktor </w:t>
-      </w:r>
-      <w:r>
-        <w:rPr>
-          <w:b/>
-          <w:color w:val="00B0F0"/>
-          <w:sz w:val="18"/>
-          <w:szCs w:val="18"/>
-        </w:rPr>
-        <w:t>szoba</w:t>
-      </w:r>
-      <w:r>
-        <w:rPr>
-          <w:b/>
-          <w:color w:val="00B0F0"/>
-          <w:sz w:val="18"/>
-          <w:szCs w:val="18"/>
-        </w:rPr>
-        <w:t>-kezelési funkciói</w:t>
+        <w:t>A Táborvezető aktor szoba-kezelési funkciói</w:t>
       </w:r>
     </w:p>
     <w:p>
@@ -1709,34 +1645,7 @@
           <w:sz w:val="18"/>
           <w:szCs w:val="18"/>
         </w:rPr>
-        <w:t xml:space="preserve">A Táborvezető aktor </w:t>
-      </w:r>
-      <w:r>
-        <w:rPr>
-          <w:b/>
-          <w:color w:val="00B0F0"/>
-          <w:sz w:val="18"/>
-          <w:szCs w:val="18"/>
-        </w:rPr>
-        <w:t>statisztika</w:t>
-      </w:r>
-      <w:r>
-        <w:rPr>
-          <w:b/>
-          <w:color w:val="00B0F0"/>
-          <w:sz w:val="18"/>
-          <w:szCs w:val="18"/>
-        </w:rPr>
-        <w:t>-kezelési funkció</w:t>
-      </w:r>
-      <w:r>
-        <w:rPr>
-          <w:b/>
-          <w:color w:val="00B0F0"/>
-          <w:sz w:val="18"/>
-          <w:szCs w:val="18"/>
-        </w:rPr>
-        <w:t>ja</w:t>
+        <w:t>A Táborvezető aktor statisztika-kezelési funkciója</w:t>
       </w:r>
     </w:p>
     <w:p>
@@ -1883,52 +1792,7 @@
           <w:sz w:val="18"/>
           <w:szCs w:val="18"/>
         </w:rPr>
-        <w:t>A</w:t>
-      </w:r>
-      <w:r>
-        <w:rPr>
-          <w:b/>
-          <w:color w:val="00B0F0"/>
-          <w:sz w:val="18"/>
-          <w:szCs w:val="18"/>
-        </w:rPr>
-        <w:t xml:space="preserve"> Korcsoportvezető</w:t>
-      </w:r>
-      <w:r>
-        <w:rPr>
-          <w:b/>
-          <w:color w:val="00B0F0"/>
-          <w:sz w:val="18"/>
-          <w:szCs w:val="18"/>
-        </w:rPr>
-        <w:t xml:space="preserve"> aktor </w:t>
-      </w:r>
-      <w:r>
-        <w:rPr>
-          <w:b/>
-          <w:color w:val="00B0F0"/>
-          <w:sz w:val="18"/>
-          <w:szCs w:val="18"/>
-        </w:rPr>
-        <w:t>korcsoport</w:t>
-      </w:r>
-      <w:r>
-        <w:rPr>
-          <w:b/>
-          <w:color w:val="00B0F0"/>
-          <w:sz w:val="18"/>
-          <w:szCs w:val="18"/>
-        </w:rPr>
-        <w:t>-kezelési funkció</w:t>
-      </w:r>
-      <w:r>
-        <w:rPr>
-          <w:b/>
-          <w:color w:val="00B0F0"/>
-          <w:sz w:val="18"/>
-          <w:szCs w:val="18"/>
-        </w:rPr>
-        <w:t>i</w:t>
+        <w:t>A Korcsoportvezető aktor korcsoport-kezelési funkciói</w:t>
       </w:r>
     </w:p>
     <w:p>
@@ -1964,37 +1828,13 @@
         <w:t xml:space="preserve"> </w:t>
       </w:r>
       <w:r>
-        <w:t xml:space="preserve">során a korcsoportvezető létrehoz a rendszerben egy új </w:t>
-      </w:r>
-      <w:r>
-        <w:t>korcsoportot, rögzíti az</w:t>
-      </w:r>
-      <w:r>
-        <w:t xml:space="preserve"> adatait (</w:t>
-      </w:r>
-      <w:r>
-        <w:t>kor</w:t>
-      </w:r>
-      <w:r>
-        <w:t xml:space="preserve">csoport neve, </w:t>
-      </w:r>
-      <w:r>
-        <w:t>kortartomány, ifjúsági vezetők</w:t>
-      </w:r>
-      <w:r>
-        <w:t>, ország) és hozzárendel ifjúsági vezetőket. Az ifjúsági vezetők az itt létrehozott csoportokba fogják beosztani a táborozókat. Ha szükséges a cs</w:t>
+        <w:t>során a korcsoportvezető létrehoz a rendszerben egy új korcsoportot, rögzíti az adatait (korcsoport neve, kortartomány, ifjúsági vezetők, ország) és hozzárendel ifjúsági vezetőket. Az ifjúsági vezetők az itt létrehozott csoportokba fogják beosztani a táborozókat. Ha szükséges a cs</w:t>
       </w:r>
       <w:r>
         <w:t>o</w:t>
       </w:r>
       <w:r>
-        <w:t>portvezetőnek van leh</w:t>
-      </w:r>
-      <w:r>
-        <w:t>e</w:t>
-      </w:r>
-      <w:r>
-        <w:t xml:space="preserve">tősége egy már létező </w:t>
+        <w:t xml:space="preserve">portvezetőnek van lehetősége egy már létező </w:t>
       </w:r>
       <w:r>
         <w:rPr>
@@ -2173,13 +2013,7 @@
         <w:t>o</w:t>
       </w:r>
       <w:r>
-        <w:t>zott csoportokba fogják beosztani a táborozókat. Ha szükséges a csoportvezetőnek van lehet</w:t>
-      </w:r>
-      <w:r>
-        <w:t>ő</w:t>
-      </w:r>
-      <w:r>
-        <w:t xml:space="preserve">sége egy már létező </w:t>
+        <w:t xml:space="preserve">zott csoportokba fogják beosztani a táborozókat. Ha szükséges a csoportvezetőnek van lehetősége egy már létező </w:t>
       </w:r>
       <w:r>
         <w:rPr>
@@ -2311,61 +2145,7 @@
           <w:sz w:val="18"/>
           <w:szCs w:val="18"/>
         </w:rPr>
-        <w:t>A</w:t>
-      </w:r>
-      <w:r>
-        <w:rPr>
-          <w:b/>
-          <w:color w:val="00B0F0"/>
-          <w:sz w:val="18"/>
-          <w:szCs w:val="18"/>
-        </w:rPr>
-        <w:t>z</w:t>
-      </w:r>
-      <w:r>
-        <w:rPr>
-          <w:b/>
-          <w:color w:val="00B0F0"/>
-          <w:sz w:val="18"/>
-          <w:szCs w:val="18"/>
-        </w:rPr>
-        <w:t xml:space="preserve"> </w:t>
-      </w:r>
-      <w:r>
-        <w:rPr>
-          <w:b/>
-          <w:color w:val="00B0F0"/>
-          <w:sz w:val="18"/>
-          <w:szCs w:val="18"/>
-        </w:rPr>
-        <w:t>Ifjúsági-</w:t>
-      </w:r>
-      <w:r>
-        <w:rPr>
-          <w:b/>
-          <w:color w:val="00B0F0"/>
-          <w:sz w:val="18"/>
-          <w:szCs w:val="18"/>
-        </w:rPr>
-        <w:t xml:space="preserve">vezető aktor </w:t>
-      </w:r>
-      <w:r>
-        <w:rPr>
-          <w:b/>
-          <w:color w:val="00B0F0"/>
-          <w:sz w:val="18"/>
-          <w:szCs w:val="18"/>
-        </w:rPr>
-        <w:t>táborozó</w:t>
-      </w:r>
-      <w:r>
-        <w:rPr>
-          <w:b/>
-          <w:color w:val="00B0F0"/>
-          <w:sz w:val="18"/>
-          <w:szCs w:val="18"/>
-        </w:rPr>
-        <w:t>-kezelési funkciói</w:t>
+        <w:t>Az Ifjúsági-vezető aktor táborozó-kezelési funkciói</w:t>
       </w:r>
     </w:p>
     <w:p>
@@ -2506,25 +2286,7 @@
           <w:sz w:val="18"/>
           <w:szCs w:val="18"/>
         </w:rPr>
-        <w:t>Az Ifjúsági-vezető aktor táborozó</w:t>
-      </w:r>
-      <w:r>
-        <w:rPr>
-          <w:b/>
-          <w:color w:val="00B0F0"/>
-          <w:sz w:val="18"/>
-          <w:szCs w:val="18"/>
-        </w:rPr>
-        <w:t>-importálási</w:t>
-      </w:r>
-      <w:r>
-        <w:rPr>
-          <w:b/>
-          <w:color w:val="00B0F0"/>
-          <w:sz w:val="18"/>
-          <w:szCs w:val="18"/>
-        </w:rPr>
-        <w:t xml:space="preserve"> funkciói</w:t>
+        <w:t>Az Ifjúsági-vezető aktor táborozó-importálási funkciói</w:t>
       </w:r>
     </w:p>
     <w:p>
@@ -3658,7 +3420,6 @@
     </w:p>
     <w:p>
       <w:pPr>
-        <w:jc w:val="center"/>
         <w:rPr>
           <w:b/>
           <w:sz w:val="36"/>
@@ -9138,10 +8899,11 @@
   </w:font>
   <w:font w:name="Tahoma">
     <w:panose1 w:val="020B0604030504040204"/>
-    <w:charset w:val="EE"/>
+    <w:charset w:val="00"/>
     <w:family w:val="swiss"/>
+    <w:notTrueType/>
     <w:pitch w:val="variable"/>
-    <w:sig w:usb0="E1002EFF" w:usb1="C000605B" w:usb2="00000029" w:usb3="00000000" w:csb0="000101FF" w:csb1="00000000"/>
+    <w:sig w:usb0="00000003" w:usb1="00000000" w:usb2="00000000" w:usb3="00000000" w:csb0="00000001" w:csb1="00000000"/>
   </w:font>
   <w:font w:name="Cambria">
     <w:panose1 w:val="02040503050406030204"/>
@@ -9186,9 +8948,11 @@
     <w:rsid w:val="00A52A53"/>
     <w:rsid w:val="00B05119"/>
     <w:rsid w:val="00BC6F29"/>
+    <w:rsid w:val="00BD10AD"/>
     <w:rsid w:val="00C23A4C"/>
     <w:rsid w:val="00C97448"/>
     <w:rsid w:val="00E311E8"/>
+    <w:rsid w:val="00F211EE"/>
   </w:rsids>
   <m:mathPr>
     <m:mathFont m:val="Cambria Math"/>
@@ -9903,7 +9667,7 @@
 </file>
 
 <file path=customXml/itemProps1.xml><?xml version="1.0" encoding="utf-8"?>
-<ds:datastoreItem xmlns:ds="http://schemas.openxmlformats.org/officeDocument/2006/customXml" ds:itemID="{7109BEAA-9BD9-4BB9-88F0-CF308CA1236D}">
+<ds:datastoreItem xmlns:ds="http://schemas.openxmlformats.org/officeDocument/2006/customXml" ds:itemID="{BBF0D218-4FBB-47AB-AF5B-2FAB4BBBB850}">
   <ds:schemaRefs>
     <ds:schemaRef ds:uri="http://schemas.openxmlformats.org/officeDocument/2006/bibliography"/>
   </ds:schemaRefs>

</xml_diff>